<commit_message>
Attempts to make ADC project and improved C code
</commit_message>
<xml_diff>
--- a/Development Log/Development Log NK.docx
+++ b/Development Log/Development Log NK.docx
@@ -74,13 +74,8 @@
     </w:p>
     <w:p/>
     <w:p>
-      <w:proofErr w:type="gramStart"/>
-      <w:r>
-        <w:t>However</w:t>
-      </w:r>
-      <w:proofErr w:type="gramEnd"/>
-      <w:r>
-        <w:t xml:space="preserve"> I seems I need to find it specifically for the </w:t>
+      <w:r>
+        <w:t xml:space="preserve">However I seems I need to find it specifically for the </w:t>
       </w:r>
       <w:proofErr w:type="spellStart"/>
       <w:r>
@@ -112,15 +107,7 @@
       </w:r>
       <w:proofErr w:type="spellEnd"/>
       <w:r>
-        <w:t xml:space="preserve"> ports are arranged in a 2×6 </w:t>
-      </w:r>
-      <w:proofErr w:type="gramStart"/>
-      <w:r>
-        <w:t>right-angle, and</w:t>
-      </w:r>
-      <w:proofErr w:type="gramEnd"/>
-      <w:r>
-        <w:t xml:space="preserve"> are 100-mil female connectors that mate with standard 2×6 pin headers. Each 12-pin </w:t>
+        <w:t xml:space="preserve"> ports are arranged in a 2×6 right-angle, and are 100-mil female connectors that mate with standard 2×6 pin headers. Each 12-pin </w:t>
       </w:r>
       <w:proofErr w:type="spellStart"/>
       <w:r>
@@ -158,8 +145,122 @@
       </w:r>
     </w:p>
     <w:p>
-      <w:r>
-        <w:t>https://www.digikey.com/en/htmldatasheets/production/5014637/0/0/1/mg996r.html?site=US&amp;lang=en&amp;cur=USD&amp;utm_adgroup=General&amp;utm_source=google&amp;utm_medium=cpc&amp;utm_campaign=Dynamic%20Search_EN_RLSA&amp;utm_term=&amp;utm_content=General&amp;gclid=EAIaIQobChMIw5rC5LuU-AIVQxB9Ch0rqwW2EAAYASAAEgLAivD_BwE</w:t>
+      <w:hyperlink r:id="rId4" w:history="1">
+        <w:r>
+          <w:rPr>
+            <w:rStyle w:val="Hyperlink"/>
+          </w:rPr>
+          <w:t>https://www.digikey.com/en/htmldatasheets/production/5014637/0/0/1/mg996r.html?site=US&amp;lang=en&amp;cur=USD&amp;utm_adgroup=General&amp;utm_source=google&amp;utm_medium=cpc&amp;utm_campaign=Dynamic%20Search_EN_RLSA&amp;utm_term=&amp;utm_content=General&amp;gclid=EAIaIQobChMIw5rC5LuU-AIVQxB9Ch0rqwW2EAAYASAAEgLAivD_BwE</w:t>
+        </w:r>
+      </w:hyperlink>
+    </w:p>
+    <w:p/>
+    <w:p/>
+    <w:p>
+      <w:r>
+        <w:t>This Tutorial shows how to do the XADC</w:t>
+      </w:r>
+    </w:p>
+    <w:p/>
+    <w:p/>
+    <w:p>
+      <w:hyperlink r:id="rId5" w:history="1">
+        <w:r>
+          <w:rPr>
+            <w:rStyle w:val="Hyperlink"/>
+          </w:rPr>
+          <w:t>https://digilent.com/reference/learn/programmable-logic/tutorials/nexys-4-xadc-demo/start</w:t>
+        </w:r>
+      </w:hyperlink>
+    </w:p>
+    <w:p/>
+    <w:p/>
+    <w:p/>
+    <w:p>
+      <w:r>
+        <w:t xml:space="preserve">I talked to Professor Burnett about the following error, and he said it as an error that occurs if you try to route the XADC through the incorrect pins, but that I should not be seeing it because the pins I am using look right. </w:t>
+      </w:r>
+    </w:p>
+    <w:p>
+      <w:r>
+        <w:rPr>
+          <w:noProof/>
+        </w:rPr>
+        <w:lastRenderedPageBreak/>
+        <w:drawing>
+          <wp:inline distT="0" distB="0" distL="0" distR="0" wp14:anchorId="133B971E" wp14:editId="3DE66D4E">
+            <wp:extent cx="3891686" cy="2027751"/>
+            <wp:effectExtent l="0" t="0" r="0" b="0"/>
+            <wp:docPr id="1" name="Picture 1" descr="Graphical user interface, text, application, email&#10;&#10;Description automatically generated"/>
+            <wp:cNvGraphicFramePr>
+              <a:graphicFrameLocks xmlns:a="http://schemas.openxmlformats.org/drawingml/2006/main" noChangeAspect="1"/>
+            </wp:cNvGraphicFramePr>
+            <a:graphic xmlns:a="http://schemas.openxmlformats.org/drawingml/2006/main">
+              <a:graphicData uri="http://schemas.openxmlformats.org/drawingml/2006/picture">
+                <pic:pic xmlns:pic="http://schemas.openxmlformats.org/drawingml/2006/picture">
+                  <pic:nvPicPr>
+                    <pic:cNvPr id="1" name="Picture 1" descr="Graphical user interface, text, application, email&#10;&#10;Description automatically generated"/>
+                    <pic:cNvPicPr>
+                      <a:picLocks noChangeAspect="1" noChangeArrowheads="1"/>
+                    </pic:cNvPicPr>
+                  </pic:nvPicPr>
+                  <pic:blipFill>
+                    <a:blip r:embed="rId6" cstate="print">
+                      <a:extLst>
+                        <a:ext uri="{28A0092B-C50C-407E-A947-70E740481C1C}">
+                          <a14:useLocalDpi xmlns:a14="http://schemas.microsoft.com/office/drawing/2010/main" val="0"/>
+                        </a:ext>
+                      </a:extLst>
+                    </a:blip>
+                    <a:srcRect/>
+                    <a:stretch>
+                      <a:fillRect/>
+                    </a:stretch>
+                  </pic:blipFill>
+                  <pic:spPr bwMode="auto">
+                    <a:xfrm>
+                      <a:off x="0" y="0"/>
+                      <a:ext cx="3900259" cy="2032218"/>
+                    </a:xfrm>
+                    <a:prstGeom prst="rect">
+                      <a:avLst/>
+                    </a:prstGeom>
+                    <a:noFill/>
+                    <a:ln>
+                      <a:noFill/>
+                    </a:ln>
+                  </pic:spPr>
+                </pic:pic>
+              </a:graphicData>
+            </a:graphic>
+          </wp:inline>
+        </w:drawing>
+      </w:r>
+    </w:p>
+    <w:p>
+      <w:r>
+        <w:t xml:space="preserve">We concluded that I should try using labels for the pin names that are more similar  to the ones from the working demo, which means </w:t>
+      </w:r>
+      <w:r>
+        <w:t>s</w:t>
+      </w:r>
+      <w:r>
+        <w:t>wi</w:t>
+      </w:r>
+      <w:r>
+        <w:t>t</w:t>
+      </w:r>
+      <w:r>
+        <w:t>ching out the 2 list of 4</w:t>
+      </w:r>
+      <w:r>
+        <w:t xml:space="preserve"> </w:t>
+      </w:r>
+      <w:r>
+        <w:t>pin each for 8 pin</w:t>
+      </w:r>
+      <w:r>
+        <w:t>.</w:t>
       </w:r>
     </w:p>
     <w:sectPr>

</xml_diff>